<commit_message>
topology description added to theory
</commit_message>
<xml_diff>
--- a/Project#2/project2_report.docx
+++ b/Project#2/project2_report.docx
@@ -2049,14 +2049,9 @@
       </w:pPr>
       <w:bookmarkStart w:id="4" w:name="_Toc187846648"/>
       <w:r>
-        <w:t xml:space="preserve">IP Addressing and </w:t>
-      </w:r>
-      <w:proofErr w:type="spellStart"/>
-      <w:r>
-        <w:t>Subnetting</w:t>
+        <w:t>IP Addressing and Subnetting</w:t>
       </w:r>
       <w:bookmarkEnd w:id="4"/>
-      <w:proofErr w:type="spellEnd"/>
     </w:p>
     <w:p>
       <w:pPr>
@@ -2187,93 +2182,130 @@
       <w:r>
         <w:t>Dynamic Host Configuration Protocol (DHCP)</w:t>
       </w:r>
-      <w:bookmarkStart w:id="9" w:name="_GoBack"/>
+    </w:p>
+    <w:p>
+      <w:pPr>
+        <w:pStyle w:val="Heading2"/>
+      </w:pPr>
+      <w:bookmarkStart w:id="9" w:name="_Toc187846653"/>
+      <w:r>
+        <w:t>Topology</w:t>
+      </w:r>
       <w:bookmarkEnd w:id="9"/>
     </w:p>
     <w:p>
       <w:pPr>
+        <w:pStyle w:val="Heading3"/>
+      </w:pPr>
+      <w:r>
+        <w:t>Google Network (AS-300)</w:t>
+      </w:r>
+    </w:p>
+    <w:p>
+      <w:pPr>
+        <w:jc w:val="both"/>
+        <w:rPr>
+          <w:rFonts w:ascii="Times New Roman" w:hAnsi="Times New Roman"/>
+        </w:rPr>
+      </w:pPr>
+      <w:r>
+        <w:tab/>
+      </w:r>
+      <w:r>
+        <w:t>This network primarily handles DNS and email functionalities. Configurations include assigning static IPs to router ports and activating the DNS service with specific resource records (RRs) for domain name resolution. Additionally, an email server utilizing SMTP and POP3 protocols is set up to facilitate communication. The overarching goal is to establish efficient and reliable DNS and email services within the network.</w:t>
+      </w:r>
+    </w:p>
+    <w:p/>
+    <w:p>
+      <w:pPr>
+        <w:pStyle w:val="Heading3"/>
+      </w:pPr>
+      <w:r>
+        <w:lastRenderedPageBreak/>
+        <w:t>Faculty of Engineering and Technology Network (AS-100)</w:t>
+      </w:r>
+    </w:p>
+    <w:p>
+      <w:pPr>
+        <w:jc w:val="both"/>
+      </w:pPr>
+      <w:r>
+        <w:tab/>
+      </w:r>
+      <w:r>
+        <w:t>This network comprises various subnets, such as Servers, Electrical and Computer Engineering (ECE), and Computer Science (CS), with subnetting employed for optimal IP address allocation. Key configurations include setting up web, email, DNS, and DHCP services. OSPF routing ensures internal communication, while DHCP pools are created to provide dynamic IP addresses to devices within the subnets. The interconnected structure enables seamless communication and access to external resources.</w:t>
+      </w:r>
+    </w:p>
+    <w:p>
+      <w:pPr>
+        <w:pStyle w:val="Heading3"/>
+      </w:pPr>
+      <w:r>
+        <w:t>Home-ISP Network (AS-200)</w:t>
+      </w:r>
+      <w:bookmarkStart w:id="10" w:name="_GoBack"/>
+      <w:bookmarkEnd w:id="10"/>
+    </w:p>
+    <w:p>
+      <w:pPr>
+        <w:jc w:val="both"/>
+      </w:pPr>
+      <w:r>
+        <w:tab/>
+      </w:r>
+      <w:r>
+        <w:t>This network integrates private and public IP address schemes for home and ISP connectivity. A wireless LAN is deployed with WPA2 security, and dynamic NAT combined with PAT enables internet access. DHCP is used for dynamic IP allocation to home devices, while email and web services are configured for local use. Inter-AS routing is managed using BGP to ensure connectivity between the networks.</w:t>
+      </w:r>
+    </w:p>
+    <w:p>
+      <w:pPr>
+        <w:pStyle w:val="Heading1"/>
+      </w:pPr>
+      <w:bookmarkStart w:id="11" w:name="_Toc187846654"/>
+      <w:r>
+        <w:t>Procedure</w:t>
+      </w:r>
+      <w:bookmarkEnd w:id="11"/>
+    </w:p>
+    <w:p>
+      <w:pPr>
         <w:pStyle w:val="Heading2"/>
       </w:pPr>
-      <w:bookmarkStart w:id="10" w:name="_Toc187846653"/>
-      <w:r>
-        <w:t>Topology</w:t>
-      </w:r>
-      <w:bookmarkEnd w:id="10"/>
-    </w:p>
-    <w:p>
-      <w:pPr>
-        <w:pStyle w:val="Heading3"/>
-      </w:pPr>
-      <w:r>
-        <w:t>Google Network (AS-300)</w:t>
-      </w:r>
-    </w:p>
-    <w:p>
-      <w:pPr>
-        <w:pStyle w:val="Heading3"/>
-      </w:pPr>
+      <w:bookmarkStart w:id="12" w:name="_Toc187846655"/>
+      <w:r>
+        <w:t xml:space="preserve">Google </w:t>
+      </w:r>
+      <w:r>
+        <w:t>Network (AS-300)</w:t>
+      </w:r>
+      <w:bookmarkEnd w:id="12"/>
+    </w:p>
+    <w:p>
+      <w:pPr>
+        <w:pStyle w:val="Heading2"/>
+      </w:pPr>
+      <w:bookmarkStart w:id="13" w:name="_Toc187846656"/>
       <w:r>
         <w:t>Faculty of Engineering and Technology Network (AS-100)</w:t>
       </w:r>
-    </w:p>
-    <w:p>
-      <w:pPr>
-        <w:pStyle w:val="Heading3"/>
-      </w:pPr>
+      <w:bookmarkEnd w:id="13"/>
+    </w:p>
+    <w:p>
+      <w:pPr>
+        <w:pStyle w:val="Heading2"/>
+      </w:pPr>
+      <w:bookmarkStart w:id="14" w:name="_Toc187846657"/>
       <w:r>
         <w:t>Home-ISP Network (AS-200)</w:t>
       </w:r>
+      <w:bookmarkEnd w:id="14"/>
     </w:p>
     <w:p>
       <w:pPr>
         <w:pStyle w:val="Heading1"/>
       </w:pPr>
-      <w:bookmarkStart w:id="11" w:name="_Toc187846654"/>
-      <w:r>
-        <w:t>Procedure</w:t>
-      </w:r>
-      <w:bookmarkEnd w:id="11"/>
-    </w:p>
-    <w:p>
-      <w:pPr>
-        <w:pStyle w:val="Heading2"/>
-      </w:pPr>
-      <w:bookmarkStart w:id="12" w:name="_Toc187846655"/>
-      <w:r>
-        <w:t xml:space="preserve">Google </w:t>
-      </w:r>
-      <w:r>
-        <w:t>Network (AS-300)</w:t>
-      </w:r>
-      <w:bookmarkEnd w:id="12"/>
-    </w:p>
-    <w:p>
-      <w:pPr>
-        <w:pStyle w:val="Heading2"/>
-      </w:pPr>
-      <w:bookmarkStart w:id="13" w:name="_Toc187846656"/>
-      <w:r>
-        <w:t>Faculty of Engineering and Technology Network (AS-100)</w:t>
-      </w:r>
-      <w:bookmarkEnd w:id="13"/>
-    </w:p>
-    <w:p>
-      <w:pPr>
-        <w:pStyle w:val="Heading2"/>
-      </w:pPr>
-      <w:bookmarkStart w:id="14" w:name="_Toc187846657"/>
-      <w:r>
-        <w:t>Home-ISP Network (AS-200)</w:t>
-      </w:r>
-      <w:bookmarkEnd w:id="14"/>
-    </w:p>
-    <w:p>
-      <w:pPr>
-        <w:pStyle w:val="Heading1"/>
-      </w:pPr>
       <w:bookmarkStart w:id="15" w:name="_Toc187846658"/>
       <w:r>
-        <w:lastRenderedPageBreak/>
         <w:t>Results and Discussions</w:t>
       </w:r>
       <w:bookmarkEnd w:id="15"/>
@@ -2425,7 +2457,7 @@
           <w:rPr>
             <w:noProof/>
           </w:rPr>
-          <w:t>1</w:t>
+          <w:t>3</w:t>
         </w:r>
         <w:r>
           <w:rPr>
@@ -3420,6 +3452,7 @@
   <w:style w:type="character" w:default="1" w:styleId="DefaultParagraphFont">
     <w:name w:val="Default Paragraph Font"/>
     <w:uiPriority w:val="1"/>
+    <w:semiHidden/>
     <w:unhideWhenUsed/>
   </w:style>
   <w:style w:type="table" w:default="1" w:styleId="TableNormal">
@@ -3670,6 +3703,20 @@
       <w:spacing w:after="100"/>
       <w:ind w:left="480"/>
     </w:pPr>
+  </w:style>
+  <w:style w:type="paragraph" w:styleId="NormalWeb">
+    <w:name w:val="Normal (Web)"/>
+    <w:basedOn w:val="Normal"/>
+    <w:uiPriority w:val="99"/>
+    <w:unhideWhenUsed/>
+    <w:rsid w:val="006C52B1"/>
+    <w:pPr>
+      <w:spacing w:before="100" w:beforeAutospacing="1" w:after="100" w:afterAutospacing="1" w:line="240" w:lineRule="auto"/>
+    </w:pPr>
+    <w:rPr>
+      <w:rFonts w:ascii="Times New Roman" w:eastAsia="Times New Roman" w:hAnsi="Times New Roman" w:cs="Times New Roman"/>
+      <w:szCs w:val="24"/>
+    </w:rPr>
   </w:style>
 </w:styles>
 </file>
@@ -3940,7 +3987,7 @@
 </file>
 
 <file path=customXml/itemProps1.xml><?xml version="1.0" encoding="utf-8"?>
-<ds:datastoreItem xmlns:ds="http://schemas.openxmlformats.org/officeDocument/2006/customXml" ds:itemID="{985D8A11-BEF4-4350-94EA-462AE4EF7DAA}">
+<ds:datastoreItem xmlns:ds="http://schemas.openxmlformats.org/officeDocument/2006/customXml" ds:itemID="{5595D8B5-9DBC-479A-B74B-502CED7D4EDF}">
   <ds:schemaRefs>
     <ds:schemaRef ds:uri="http://schemas.openxmlformats.org/officeDocument/2006/bibliography"/>
   </ds:schemaRefs>

</xml_diff>